<commit_message>
update code for L2
</commit_message>
<xml_diff>
--- a/Lectures/Lecture02_Intro-to-R_DescriptiveStatistics/Lecture2_RIntro_Descriptives.docx
+++ b/Lectures/Lecture02_Intro-to-R_DescriptiveStatistics/Lecture2_RIntro_Descriptives.docx
@@ -41,7 +41,7 @@
         <w:pStyle w:val="Date"/>
       </w:pPr>
       <w:r>
-        <w:t xml:space="preserve">2025-01-07</w:t>
+        <w:t xml:space="preserve">2025-01-15</w:t>
       </w:r>
     </w:p>
     <w:p>
@@ -4087,6 +4087,952 @@
       </w:r>
     </w:p>
     <w:bookmarkEnd w:id="35"/>
+    <w:bookmarkStart w:id="39" w:name="simple-tables-and-figures"/>
+    <w:p>
+      <w:pPr>
+        <w:pStyle w:val="Heading2"/>
+      </w:pPr>
+      <w:r>
+        <w:t xml:space="preserve">Simple tables and figures</w:t>
+      </w:r>
+    </w:p>
+    <w:p>
+      <w:pPr>
+        <w:pStyle w:val="FirstParagraph"/>
+      </w:pPr>
+      <w:r>
+        <w:t xml:space="preserve">Remember that tables are generally easier to work with outside of knitting, but you might want some simple code to generate the numbers</w:t>
+      </w:r>
+    </w:p>
+    <w:p>
+      <w:pPr>
+        <w:pStyle w:val="SourceCode"/>
+      </w:pPr>
+      <w:r>
+        <w:rPr>
+          <w:rStyle w:val="CommentTok"/>
+        </w:rPr>
+        <w:t xml:space="preserve"># Suppose we randomly assign each observation to one of three states: NY, MI, or OH</w:t>
+      </w:r>
+      <w:r>
+        <w:br/>
+      </w:r>
+      <w:r>
+        <w:rPr>
+          <w:rStyle w:val="FunctionTok"/>
+        </w:rPr>
+        <w:t xml:space="preserve">set.seed</w:t>
+      </w:r>
+      <w:r>
+        <w:rPr>
+          <w:rStyle w:val="NormalTok"/>
+        </w:rPr>
+        <w:t xml:space="preserve">(</w:t>
+      </w:r>
+      <w:r>
+        <w:rPr>
+          <w:rStyle w:val="DecValTok"/>
+        </w:rPr>
+        <w:t xml:space="preserve">0813</w:t>
+      </w:r>
+      <w:r>
+        <w:rPr>
+          <w:rStyle w:val="NormalTok"/>
+        </w:rPr>
+        <w:t xml:space="preserve">)</w:t>
+      </w:r>
+      <w:r>
+        <w:br/>
+      </w:r>
+      <w:r>
+        <w:rPr>
+          <w:rStyle w:val="NormalTok"/>
+        </w:rPr>
+        <w:t xml:space="preserve">uninsured </w:t>
+      </w:r>
+      <w:r>
+        <w:rPr>
+          <w:rStyle w:val="OtherTok"/>
+        </w:rPr>
+        <w:t xml:space="preserve">&lt;-</w:t>
+      </w:r>
+      <w:r>
+        <w:rPr>
+          <w:rStyle w:val="NormalTok"/>
+        </w:rPr>
+        <w:t xml:space="preserve"> uninsured </w:t>
+      </w:r>
+      <w:r>
+        <w:rPr>
+          <w:rStyle w:val="SpecialCharTok"/>
+        </w:rPr>
+        <w:t xml:space="preserve">%&gt;%</w:t>
+      </w:r>
+      <w:r>
+        <w:br/>
+      </w:r>
+      <w:r>
+        <w:rPr>
+          <w:rStyle w:val="NormalTok"/>
+        </w:rPr>
+        <w:t xml:space="preserve">  </w:t>
+      </w:r>
+      <w:r>
+        <w:rPr>
+          <w:rStyle w:val="FunctionTok"/>
+        </w:rPr>
+        <w:t xml:space="preserve">mutate</w:t>
+      </w:r>
+      <w:r>
+        <w:rPr>
+          <w:rStyle w:val="NormalTok"/>
+        </w:rPr>
+        <w:t xml:space="preserve">(</w:t>
+      </w:r>
+      <w:r>
+        <w:rPr>
+          <w:rStyle w:val="AttributeTok"/>
+        </w:rPr>
+        <w:t xml:space="preserve">state =</w:t>
+      </w:r>
+      <w:r>
+        <w:rPr>
+          <w:rStyle w:val="NormalTok"/>
+        </w:rPr>
+        <w:t xml:space="preserve"> </w:t>
+      </w:r>
+      <w:r>
+        <w:rPr>
+          <w:rStyle w:val="FunctionTok"/>
+        </w:rPr>
+        <w:t xml:space="preserve">sample</w:t>
+      </w:r>
+      <w:r>
+        <w:rPr>
+          <w:rStyle w:val="NormalTok"/>
+        </w:rPr>
+        <w:t xml:space="preserve">(</w:t>
+      </w:r>
+      <w:r>
+        <w:rPr>
+          <w:rStyle w:val="FunctionTok"/>
+        </w:rPr>
+        <w:t xml:space="preserve">c</w:t>
+      </w:r>
+      <w:r>
+        <w:rPr>
+          <w:rStyle w:val="NormalTok"/>
+        </w:rPr>
+        <w:t xml:space="preserve">(</w:t>
+      </w:r>
+      <w:r>
+        <w:rPr>
+          <w:rStyle w:val="StringTok"/>
+        </w:rPr>
+        <w:t xml:space="preserve">"NY"</w:t>
+      </w:r>
+      <w:r>
+        <w:rPr>
+          <w:rStyle w:val="NormalTok"/>
+        </w:rPr>
+        <w:t xml:space="preserve">, </w:t>
+      </w:r>
+      <w:r>
+        <w:rPr>
+          <w:rStyle w:val="StringTok"/>
+        </w:rPr>
+        <w:t xml:space="preserve">"MI"</w:t>
+      </w:r>
+      <w:r>
+        <w:rPr>
+          <w:rStyle w:val="NormalTok"/>
+        </w:rPr>
+        <w:t xml:space="preserve">, </w:t>
+      </w:r>
+      <w:r>
+        <w:rPr>
+          <w:rStyle w:val="StringTok"/>
+        </w:rPr>
+        <w:t xml:space="preserve">"OH"</w:t>
+      </w:r>
+      <w:r>
+        <w:rPr>
+          <w:rStyle w:val="NormalTok"/>
+        </w:rPr>
+        <w:t xml:space="preserve">), </w:t>
+      </w:r>
+      <w:r>
+        <w:rPr>
+          <w:rStyle w:val="FunctionTok"/>
+        </w:rPr>
+        <w:t xml:space="preserve">n</w:t>
+      </w:r>
+      <w:r>
+        <w:rPr>
+          <w:rStyle w:val="NormalTok"/>
+        </w:rPr>
+        <w:t xml:space="preserve">(), </w:t>
+      </w:r>
+      <w:r>
+        <w:rPr>
+          <w:rStyle w:val="AttributeTok"/>
+        </w:rPr>
+        <w:t xml:space="preserve">replace =</w:t>
+      </w:r>
+      <w:r>
+        <w:rPr>
+          <w:rStyle w:val="NormalTok"/>
+        </w:rPr>
+        <w:t xml:space="preserve"> </w:t>
+      </w:r>
+      <w:r>
+        <w:rPr>
+          <w:rStyle w:val="ConstantTok"/>
+        </w:rPr>
+        <w:t xml:space="preserve">TRUE</w:t>
+      </w:r>
+      <w:r>
+        <w:rPr>
+          <w:rStyle w:val="NormalTok"/>
+        </w:rPr>
+        <w:t xml:space="preserve">))</w:t>
+      </w:r>
+      <w:r>
+        <w:br/>
+      </w:r>
+      <w:r>
+        <w:rPr>
+          <w:rStyle w:val="NormalTok"/>
+        </w:rPr>
+        <w:t xml:space="preserve">uninsured</w:t>
+      </w:r>
+      <w:r>
+        <w:rPr>
+          <w:rStyle w:val="SpecialCharTok"/>
+        </w:rPr>
+        <w:t xml:space="preserve">$</w:t>
+      </w:r>
+      <w:r>
+        <w:rPr>
+          <w:rStyle w:val="NormalTok"/>
+        </w:rPr>
+        <w:t xml:space="preserve">state </w:t>
+      </w:r>
+      <w:r>
+        <w:rPr>
+          <w:rStyle w:val="OtherTok"/>
+        </w:rPr>
+        <w:t xml:space="preserve">&lt;-</w:t>
+      </w:r>
+      <w:r>
+        <w:rPr>
+          <w:rStyle w:val="NormalTok"/>
+        </w:rPr>
+        <w:t xml:space="preserve"> </w:t>
+      </w:r>
+      <w:r>
+        <w:rPr>
+          <w:rStyle w:val="FunctionTok"/>
+        </w:rPr>
+        <w:t xml:space="preserve">as.factor</w:t>
+      </w:r>
+      <w:r>
+        <w:rPr>
+          <w:rStyle w:val="NormalTok"/>
+        </w:rPr>
+        <w:t xml:space="preserve">(uninsured</w:t>
+      </w:r>
+      <w:r>
+        <w:rPr>
+          <w:rStyle w:val="SpecialCharTok"/>
+        </w:rPr>
+        <w:t xml:space="preserve">$</w:t>
+      </w:r>
+      <w:r>
+        <w:rPr>
+          <w:rStyle w:val="NormalTok"/>
+        </w:rPr>
+        <w:t xml:space="preserve">state)</w:t>
+      </w:r>
+      <w:r>
+        <w:br/>
+      </w:r>
+      <w:r>
+        <w:rPr>
+          <w:rStyle w:val="FunctionTok"/>
+        </w:rPr>
+        <w:t xml:space="preserve">levels</w:t>
+      </w:r>
+      <w:r>
+        <w:rPr>
+          <w:rStyle w:val="NormalTok"/>
+        </w:rPr>
+        <w:t xml:space="preserve">(uninsured</w:t>
+      </w:r>
+      <w:r>
+        <w:rPr>
+          <w:rStyle w:val="SpecialCharTok"/>
+        </w:rPr>
+        <w:t xml:space="preserve">$</w:t>
+      </w:r>
+      <w:r>
+        <w:rPr>
+          <w:rStyle w:val="NormalTok"/>
+        </w:rPr>
+        <w:t xml:space="preserve">state)</w:t>
+      </w:r>
+    </w:p>
+    <w:p>
+      <w:pPr>
+        <w:pStyle w:val="SourceCode"/>
+      </w:pPr>
+      <w:r>
+        <w:rPr>
+          <w:rStyle w:val="VerbatimChar"/>
+        </w:rPr>
+        <w:t xml:space="preserve">## [1] "MI" "NY" "OH"</w:t>
+      </w:r>
+    </w:p>
+    <w:p>
+      <w:pPr>
+        <w:pStyle w:val="SourceCode"/>
+      </w:pPr>
+      <w:r>
+        <w:rPr>
+          <w:rStyle w:val="CommentTok"/>
+        </w:rPr>
+        <w:t xml:space="preserve"># simple table</w:t>
+      </w:r>
+      <w:r>
+        <w:br/>
+      </w:r>
+      <w:r>
+        <w:rPr>
+          <w:rStyle w:val="FunctionTok"/>
+        </w:rPr>
+        <w:t xml:space="preserve">table</w:t>
+      </w:r>
+      <w:r>
+        <w:rPr>
+          <w:rStyle w:val="NormalTok"/>
+        </w:rPr>
+        <w:t xml:space="preserve">(uninsured</w:t>
+      </w:r>
+      <w:r>
+        <w:rPr>
+          <w:rStyle w:val="SpecialCharTok"/>
+        </w:rPr>
+        <w:t xml:space="preserve">$</w:t>
+      </w:r>
+      <w:r>
+        <w:rPr>
+          <w:rStyle w:val="NormalTok"/>
+        </w:rPr>
+        <w:t xml:space="preserve">state)</w:t>
+      </w:r>
+    </w:p>
+    <w:p>
+      <w:pPr>
+        <w:pStyle w:val="SourceCode"/>
+      </w:pPr>
+      <w:r>
+        <w:rPr>
+          <w:rStyle w:val="VerbatimChar"/>
+        </w:rPr>
+        <w:t xml:space="preserve">## </w:t>
+      </w:r>
+      <w:r>
+        <w:br/>
+      </w:r>
+      <w:r>
+        <w:rPr>
+          <w:rStyle w:val="VerbatimChar"/>
+        </w:rPr>
+        <w:t xml:space="preserve">## MI NY OH </w:t>
+      </w:r>
+      <w:r>
+        <w:br/>
+      </w:r>
+      <w:r>
+        <w:rPr>
+          <w:rStyle w:val="VerbatimChar"/>
+        </w:rPr>
+        <w:t xml:space="preserve">##  5  8  7</w:t>
+      </w:r>
+    </w:p>
+    <w:p>
+      <w:pPr>
+        <w:pStyle w:val="SourceCode"/>
+      </w:pPr>
+      <w:r>
+        <w:rPr>
+          <w:rStyle w:val="CommentTok"/>
+        </w:rPr>
+        <w:t xml:space="preserve"># simple histogram</w:t>
+      </w:r>
+      <w:r>
+        <w:br/>
+      </w:r>
+      <w:r>
+        <w:rPr>
+          <w:rStyle w:val="FunctionTok"/>
+        </w:rPr>
+        <w:t xml:space="preserve">barplot</w:t>
+      </w:r>
+      <w:r>
+        <w:rPr>
+          <w:rStyle w:val="NormalTok"/>
+        </w:rPr>
+        <w:t xml:space="preserve">(</w:t>
+      </w:r>
+      <w:r>
+        <w:rPr>
+          <w:rStyle w:val="FunctionTok"/>
+        </w:rPr>
+        <w:t xml:space="preserve">prop.table</w:t>
+      </w:r>
+      <w:r>
+        <w:rPr>
+          <w:rStyle w:val="NormalTok"/>
+        </w:rPr>
+        <w:t xml:space="preserve">(</w:t>
+      </w:r>
+      <w:r>
+        <w:rPr>
+          <w:rStyle w:val="FunctionTok"/>
+        </w:rPr>
+        <w:t xml:space="preserve">table</w:t>
+      </w:r>
+      <w:r>
+        <w:rPr>
+          <w:rStyle w:val="NormalTok"/>
+        </w:rPr>
+        <w:t xml:space="preserve">(uninsured</w:t>
+      </w:r>
+      <w:r>
+        <w:rPr>
+          <w:rStyle w:val="SpecialCharTok"/>
+        </w:rPr>
+        <w:t xml:space="preserve">$</w:t>
+      </w:r>
+      <w:r>
+        <w:rPr>
+          <w:rStyle w:val="NormalTok"/>
+        </w:rPr>
+        <w:t xml:space="preserve">state)))</w:t>
+      </w:r>
+    </w:p>
+    <w:p>
+      <w:pPr>
+        <w:pStyle w:val="FirstParagraph"/>
+      </w:pPr>
+      <w:r>
+        <w:drawing>
+          <wp:inline>
+            <wp:extent cx="4620126" cy="3696101"/>
+            <wp:effectExtent b="0" l="0" r="0" t="0"/>
+            <wp:docPr descr="" title="" id="37" name="Picture"/>
+            <a:graphic>
+              <a:graphicData uri="http://schemas.openxmlformats.org/drawingml/2006/picture">
+                <pic:pic>
+                  <pic:nvPicPr>
+                    <pic:cNvPr descr="Lecture2_RIntro_Descriptives_files/figure-docx/tables-figures-1.png" id="38" name="Picture"/>
+                    <pic:cNvPicPr>
+                      <a:picLocks noChangeArrowheads="1" noChangeAspect="1"/>
+                    </pic:cNvPicPr>
+                  </pic:nvPicPr>
+                  <pic:blipFill>
+                    <a:blip r:embed="rId36"/>
+                    <a:stretch>
+                      <a:fillRect/>
+                    </a:stretch>
+                  </pic:blipFill>
+                  <pic:spPr bwMode="auto">
+                    <a:xfrm>
+                      <a:off x="0" y="0"/>
+                      <a:ext cx="4620126" cy="3696101"/>
+                    </a:xfrm>
+                    <a:prstGeom prst="rect">
+                      <a:avLst/>
+                    </a:prstGeom>
+                    <a:noFill/>
+                    <a:ln w="9525">
+                      <a:noFill/>
+                      <a:headEnd/>
+                      <a:tailEnd/>
+                    </a:ln>
+                  </pic:spPr>
+                </pic:pic>
+              </a:graphicData>
+            </a:graphic>
+          </wp:inline>
+        </w:drawing>
+      </w:r>
+    </w:p>
+    <w:bookmarkEnd w:id="39"/>
+    <w:bookmarkStart w:id="40" w:name="measures-of-central-tendency"/>
+    <w:p>
+      <w:pPr>
+        <w:pStyle w:val="Heading2"/>
+      </w:pPr>
+      <w:r>
+        <w:t xml:space="preserve">Measures of central tendency</w:t>
+      </w:r>
+    </w:p>
+    <w:p>
+      <w:pPr>
+        <w:pStyle w:val="SourceCode"/>
+      </w:pPr>
+      <w:r>
+        <w:rPr>
+          <w:rStyle w:val="NormalTok"/>
+        </w:rPr>
+        <w:t xml:space="preserve">uninsured </w:t>
+      </w:r>
+      <w:r>
+        <w:rPr>
+          <w:rStyle w:val="OtherTok"/>
+        </w:rPr>
+        <w:t xml:space="preserve">&lt;-</w:t>
+      </w:r>
+      <w:r>
+        <w:rPr>
+          <w:rStyle w:val="NormalTok"/>
+        </w:rPr>
+        <w:t xml:space="preserve"> uninsured </w:t>
+      </w:r>
+      <w:r>
+        <w:rPr>
+          <w:rStyle w:val="SpecialCharTok"/>
+        </w:rPr>
+        <w:t xml:space="preserve">%&gt;%</w:t>
+      </w:r>
+      <w:r>
+        <w:rPr>
+          <w:rStyle w:val="NormalTok"/>
+        </w:rPr>
+        <w:t xml:space="preserve"> </w:t>
+      </w:r>
+      <w:r>
+        <w:rPr>
+          <w:rStyle w:val="FunctionTok"/>
+        </w:rPr>
+        <w:t xml:space="preserve">mutate</w:t>
+      </w:r>
+      <w:r>
+        <w:rPr>
+          <w:rStyle w:val="NormalTok"/>
+        </w:rPr>
+        <w:t xml:space="preserve">(</w:t>
+      </w:r>
+      <w:r>
+        <w:rPr>
+          <w:rStyle w:val="AttributeTok"/>
+        </w:rPr>
+        <w:t xml:space="preserve">frac_bankrupt=</w:t>
+      </w:r>
+      <w:r>
+        <w:rPr>
+          <w:rStyle w:val="NormalTok"/>
+        </w:rPr>
+        <w:t xml:space="preserve"> frac_bankrupt</w:t>
+      </w:r>
+      <w:r>
+        <w:rPr>
+          <w:rStyle w:val="SpecialCharTok"/>
+        </w:rPr>
+        <w:t xml:space="preserve">*</w:t>
+      </w:r>
+      <w:r>
+        <w:rPr>
+          <w:rStyle w:val="DecValTok"/>
+        </w:rPr>
+        <w:t xml:space="preserve">100</w:t>
+      </w:r>
+      <w:r>
+        <w:rPr>
+          <w:rStyle w:val="NormalTok"/>
+        </w:rPr>
+        <w:t xml:space="preserve">)</w:t>
+      </w:r>
+      <w:r>
+        <w:br/>
+      </w:r>
+      <w:r>
+        <w:rPr>
+          <w:rStyle w:val="FunctionTok"/>
+        </w:rPr>
+        <w:t xml:space="preserve">mean</w:t>
+      </w:r>
+      <w:r>
+        <w:rPr>
+          <w:rStyle w:val="NormalTok"/>
+        </w:rPr>
+        <w:t xml:space="preserve">(uninsured</w:t>
+      </w:r>
+      <w:r>
+        <w:rPr>
+          <w:rStyle w:val="SpecialCharTok"/>
+        </w:rPr>
+        <w:t xml:space="preserve">$</w:t>
+      </w:r>
+      <w:r>
+        <w:rPr>
+          <w:rStyle w:val="NormalTok"/>
+        </w:rPr>
+        <w:t xml:space="preserve">frac_bankrupt)</w:t>
+      </w:r>
+    </w:p>
+    <w:p>
+      <w:pPr>
+        <w:pStyle w:val="SourceCode"/>
+      </w:pPr>
+      <w:r>
+        <w:rPr>
+          <w:rStyle w:val="VerbatimChar"/>
+        </w:rPr>
+        <w:t xml:space="preserve">## [1] 3.329766</w:t>
+      </w:r>
+    </w:p>
+    <w:p>
+      <w:pPr>
+        <w:pStyle w:val="SourceCode"/>
+      </w:pPr>
+      <w:r>
+        <w:rPr>
+          <w:rStyle w:val="FunctionTok"/>
+        </w:rPr>
+        <w:t xml:space="preserve">median</w:t>
+      </w:r>
+      <w:r>
+        <w:rPr>
+          <w:rStyle w:val="NormalTok"/>
+        </w:rPr>
+        <w:t xml:space="preserve">(uninsured</w:t>
+      </w:r>
+      <w:r>
+        <w:rPr>
+          <w:rStyle w:val="SpecialCharTok"/>
+        </w:rPr>
+        <w:t xml:space="preserve">$</w:t>
+      </w:r>
+      <w:r>
+        <w:rPr>
+          <w:rStyle w:val="NormalTok"/>
+        </w:rPr>
+        <w:t xml:space="preserve">frac_bankrupt)</w:t>
+      </w:r>
+    </w:p>
+    <w:p>
+      <w:pPr>
+        <w:pStyle w:val="SourceCode"/>
+      </w:pPr>
+      <w:r>
+        <w:rPr>
+          <w:rStyle w:val="VerbatimChar"/>
+        </w:rPr>
+        <w:t xml:space="preserve">## [1] 3.338064</w:t>
+      </w:r>
+    </w:p>
+    <w:p>
+      <w:pPr>
+        <w:pStyle w:val="SourceCode"/>
+      </w:pPr>
+      <w:r>
+        <w:rPr>
+          <w:rStyle w:val="FunctionTok"/>
+        </w:rPr>
+        <w:t xml:space="preserve">quantile</w:t>
+      </w:r>
+      <w:r>
+        <w:rPr>
+          <w:rStyle w:val="NormalTok"/>
+        </w:rPr>
+        <w:t xml:space="preserve">(uninsured</w:t>
+      </w:r>
+      <w:r>
+        <w:rPr>
+          <w:rStyle w:val="SpecialCharTok"/>
+        </w:rPr>
+        <w:t xml:space="preserve">$</w:t>
+      </w:r>
+      <w:r>
+        <w:rPr>
+          <w:rStyle w:val="NormalTok"/>
+        </w:rPr>
+        <w:t xml:space="preserve">frac_bankrupt, </w:t>
+      </w:r>
+      <w:r>
+        <w:rPr>
+          <w:rStyle w:val="AttributeTok"/>
+        </w:rPr>
+        <w:t xml:space="preserve">probs =</w:t>
+      </w:r>
+      <w:r>
+        <w:rPr>
+          <w:rStyle w:val="NormalTok"/>
+        </w:rPr>
+        <w:t xml:space="preserve"> </w:t>
+      </w:r>
+      <w:r>
+        <w:rPr>
+          <w:rStyle w:val="FunctionTok"/>
+        </w:rPr>
+        <w:t xml:space="preserve">c</w:t>
+      </w:r>
+      <w:r>
+        <w:rPr>
+          <w:rStyle w:val="NormalTok"/>
+        </w:rPr>
+        <w:t xml:space="preserve">(</w:t>
+      </w:r>
+      <w:r>
+        <w:rPr>
+          <w:rStyle w:val="FloatTok"/>
+        </w:rPr>
+        <w:t xml:space="preserve">0.25</w:t>
+      </w:r>
+      <w:r>
+        <w:rPr>
+          <w:rStyle w:val="NormalTok"/>
+        </w:rPr>
+        <w:t xml:space="preserve">, </w:t>
+      </w:r>
+      <w:r>
+        <w:rPr>
+          <w:rStyle w:val="FloatTok"/>
+        </w:rPr>
+        <w:t xml:space="preserve">0.5</w:t>
+      </w:r>
+      <w:r>
+        <w:rPr>
+          <w:rStyle w:val="NormalTok"/>
+        </w:rPr>
+        <w:t xml:space="preserve">, </w:t>
+      </w:r>
+      <w:r>
+        <w:rPr>
+          <w:rStyle w:val="FloatTok"/>
+        </w:rPr>
+        <w:t xml:space="preserve">0.75</w:t>
+      </w:r>
+      <w:r>
+        <w:rPr>
+          <w:rStyle w:val="NormalTok"/>
+        </w:rPr>
+        <w:t xml:space="preserve">))</w:t>
+      </w:r>
+    </w:p>
+    <w:p>
+      <w:pPr>
+        <w:pStyle w:val="SourceCode"/>
+      </w:pPr>
+      <w:r>
+        <w:rPr>
+          <w:rStyle w:val="VerbatimChar"/>
+        </w:rPr>
+        <w:t xml:space="preserve">##      25%      50%      75% </w:t>
+      </w:r>
+      <w:r>
+        <w:br/>
+      </w:r>
+      <w:r>
+        <w:rPr>
+          <w:rStyle w:val="VerbatimChar"/>
+        </w:rPr>
+        <w:t xml:space="preserve">## 3.074012 3.338064 3.717177</w:t>
+      </w:r>
+    </w:p>
+    <w:p>
+      <w:pPr>
+        <w:pStyle w:val="SourceCode"/>
+      </w:pPr>
+      <w:r>
+        <w:rPr>
+          <w:rStyle w:val="FunctionTok"/>
+        </w:rPr>
+        <w:t xml:space="preserve">mean</w:t>
+      </w:r>
+      <w:r>
+        <w:rPr>
+          <w:rStyle w:val="NormalTok"/>
+        </w:rPr>
+        <w:t xml:space="preserve">(uninsured</w:t>
+      </w:r>
+      <w:r>
+        <w:rPr>
+          <w:rStyle w:val="SpecialCharTok"/>
+        </w:rPr>
+        <w:t xml:space="preserve">$</w:t>
+      </w:r>
+      <w:r>
+        <w:rPr>
+          <w:rStyle w:val="NormalTok"/>
+        </w:rPr>
+        <w:t xml:space="preserve">Population)</w:t>
+      </w:r>
+    </w:p>
+    <w:p>
+      <w:pPr>
+        <w:pStyle w:val="SourceCode"/>
+      </w:pPr>
+      <w:r>
+        <w:rPr>
+          <w:rStyle w:val="VerbatimChar"/>
+        </w:rPr>
+        <w:t xml:space="preserve">## [1] 73916</w:t>
+      </w:r>
+    </w:p>
+    <w:p>
+      <w:pPr>
+        <w:pStyle w:val="SourceCode"/>
+      </w:pPr>
+      <w:r>
+        <w:rPr>
+          <w:rStyle w:val="FunctionTok"/>
+        </w:rPr>
+        <w:t xml:space="preserve">median</w:t>
+      </w:r>
+      <w:r>
+        <w:rPr>
+          <w:rStyle w:val="NormalTok"/>
+        </w:rPr>
+        <w:t xml:space="preserve">(uninsured</w:t>
+      </w:r>
+      <w:r>
+        <w:rPr>
+          <w:rStyle w:val="SpecialCharTok"/>
+        </w:rPr>
+        <w:t xml:space="preserve">$</w:t>
+      </w:r>
+      <w:r>
+        <w:rPr>
+          <w:rStyle w:val="NormalTok"/>
+        </w:rPr>
+        <w:t xml:space="preserve">Population)</w:t>
+      </w:r>
+    </w:p>
+    <w:p>
+      <w:pPr>
+        <w:pStyle w:val="SourceCode"/>
+      </w:pPr>
+      <w:r>
+        <w:rPr>
+          <w:rStyle w:val="VerbatimChar"/>
+        </w:rPr>
+        <w:t xml:space="preserve">## [1] 54111.5</w:t>
+      </w:r>
+    </w:p>
+    <w:p>
+      <w:pPr>
+        <w:pStyle w:val="SourceCode"/>
+      </w:pPr>
+      <w:r>
+        <w:rPr>
+          <w:rStyle w:val="FunctionTok"/>
+        </w:rPr>
+        <w:t xml:space="preserve">quantile</w:t>
+      </w:r>
+      <w:r>
+        <w:rPr>
+          <w:rStyle w:val="NormalTok"/>
+        </w:rPr>
+        <w:t xml:space="preserve">(uninsured</w:t>
+      </w:r>
+      <w:r>
+        <w:rPr>
+          <w:rStyle w:val="SpecialCharTok"/>
+        </w:rPr>
+        <w:t xml:space="preserve">$</w:t>
+      </w:r>
+      <w:r>
+        <w:rPr>
+          <w:rStyle w:val="NormalTok"/>
+        </w:rPr>
+        <w:t xml:space="preserve">Population, </w:t>
+      </w:r>
+      <w:r>
+        <w:rPr>
+          <w:rStyle w:val="AttributeTok"/>
+        </w:rPr>
+        <w:t xml:space="preserve">probs =</w:t>
+      </w:r>
+      <w:r>
+        <w:rPr>
+          <w:rStyle w:val="NormalTok"/>
+        </w:rPr>
+        <w:t xml:space="preserve"> </w:t>
+      </w:r>
+      <w:r>
+        <w:rPr>
+          <w:rStyle w:val="FunctionTok"/>
+        </w:rPr>
+        <w:t xml:space="preserve">c</w:t>
+      </w:r>
+      <w:r>
+        <w:rPr>
+          <w:rStyle w:val="NormalTok"/>
+        </w:rPr>
+        <w:t xml:space="preserve">(</w:t>
+      </w:r>
+      <w:r>
+        <w:rPr>
+          <w:rStyle w:val="FloatTok"/>
+        </w:rPr>
+        <w:t xml:space="preserve">0.25</w:t>
+      </w:r>
+      <w:r>
+        <w:rPr>
+          <w:rStyle w:val="NormalTok"/>
+        </w:rPr>
+        <w:t xml:space="preserve">, </w:t>
+      </w:r>
+      <w:r>
+        <w:rPr>
+          <w:rStyle w:val="FloatTok"/>
+        </w:rPr>
+        <w:t xml:space="preserve">0.5</w:t>
+      </w:r>
+      <w:r>
+        <w:rPr>
+          <w:rStyle w:val="NormalTok"/>
+        </w:rPr>
+        <w:t xml:space="preserve">, </w:t>
+      </w:r>
+      <w:r>
+        <w:rPr>
+          <w:rStyle w:val="FloatTok"/>
+        </w:rPr>
+        <w:t xml:space="preserve">0.75</w:t>
+      </w:r>
+      <w:r>
+        <w:rPr>
+          <w:rStyle w:val="NormalTok"/>
+        </w:rPr>
+        <w:t xml:space="preserve">))</w:t>
+      </w:r>
+    </w:p>
+    <w:p>
+      <w:pPr>
+        <w:pStyle w:val="SourceCode"/>
+      </w:pPr>
+      <w:r>
+        <w:rPr>
+          <w:rStyle w:val="VerbatimChar"/>
+        </w:rPr>
+        <w:t xml:space="preserve">##     25%     50%     75% </w:t>
+      </w:r>
+      <w:r>
+        <w:br/>
+      </w:r>
+      <w:r>
+        <w:rPr>
+          <w:rStyle w:val="VerbatimChar"/>
+        </w:rPr>
+        <w:t xml:space="preserve">## 38268.5 54111.5 80350.5</w:t>
+      </w:r>
+    </w:p>
+    <w:bookmarkEnd w:id="40"/>
     <w:sectPr/>
   </w:body>
 </w:document>

</xml_diff>